<commit_message>
Add BPInterfaceTests and BPDBTests; Update Guide
</commit_message>
<xml_diff>
--- a/Doc/Guide.docx
+++ b/Doc/Guide.docx
@@ -427,6 +427,7 @@
         </w:rPr>
         <w:t>-(</w:t>
       </w:r>
+      <w:proofErr w:type="spellStart"/>
       <w:r>
         <w:rPr>
           <w:rFonts w:ascii="Menlo" w:hAnsi="Menlo" w:cs="Menlo"/>
@@ -437,16 +438,31 @@
         </w:rPr>
         <w:t>NSArray</w:t>
       </w:r>
-      <w:r>
-        <w:rPr>
-          <w:rFonts w:ascii="Menlo" w:hAnsi="Menlo" w:cs="Menlo"/>
-          <w:color w:val="000000"/>
-          <w:kern w:val="0"/>
-          <w:sz w:val="22"/>
-          <w:szCs w:val="22"/>
-        </w:rPr>
-        <w:t>*)getArr</w:t>
-      </w:r>
+      <w:proofErr w:type="spellEnd"/>
+      <w:proofErr w:type="gramStart"/>
+      <w:r>
+        <w:rPr>
+          <w:rFonts w:ascii="Menlo" w:hAnsi="Menlo" w:cs="Menlo"/>
+          <w:color w:val="000000"/>
+          <w:kern w:val="0"/>
+          <w:sz w:val="22"/>
+          <w:szCs w:val="22"/>
+        </w:rPr>
+        <w:t>*)</w:t>
+      </w:r>
+      <w:proofErr w:type="spellStart"/>
+      <w:r>
+        <w:rPr>
+          <w:rFonts w:ascii="Menlo" w:hAnsi="Menlo" w:cs="Menlo"/>
+          <w:color w:val="000000"/>
+          <w:kern w:val="0"/>
+          <w:sz w:val="22"/>
+          <w:szCs w:val="22"/>
+        </w:rPr>
+        <w:t>getArr</w:t>
+      </w:r>
+      <w:proofErr w:type="spellEnd"/>
+      <w:proofErr w:type="gramEnd"/>
     </w:p>
     <w:p>
       <w:pPr>
@@ -505,6 +521,7 @@
         </w:rPr>
         <w:t xml:space="preserve">    </w:t>
       </w:r>
+      <w:proofErr w:type="spellStart"/>
       <w:r>
         <w:rPr>
           <w:rFonts w:ascii="Menlo" w:hAnsi="Menlo" w:cs="Menlo"/>
@@ -515,16 +532,40 @@
         </w:rPr>
         <w:t>NSArray</w:t>
       </w:r>
-      <w:r>
-        <w:rPr>
-          <w:rFonts w:ascii="Menlo" w:hAnsi="Menlo" w:cs="Menlo"/>
-          <w:color w:val="000000"/>
-          <w:kern w:val="0"/>
-          <w:sz w:val="22"/>
-          <w:szCs w:val="22"/>
-        </w:rPr>
-        <w:t xml:space="preserve"> *nameArr = [</w:t>
-      </w:r>
+      <w:proofErr w:type="spellEnd"/>
+      <w:r>
+        <w:rPr>
+          <w:rFonts w:ascii="Menlo" w:hAnsi="Menlo" w:cs="Menlo"/>
+          <w:color w:val="000000"/>
+          <w:kern w:val="0"/>
+          <w:sz w:val="22"/>
+          <w:szCs w:val="22"/>
+        </w:rPr>
+        <w:t xml:space="preserve"> *</w:t>
+      </w:r>
+      <w:proofErr w:type="spellStart"/>
+      <w:r>
+        <w:rPr>
+          <w:rFonts w:ascii="Menlo" w:hAnsi="Menlo" w:cs="Menlo"/>
+          <w:color w:val="000000"/>
+          <w:kern w:val="0"/>
+          <w:sz w:val="22"/>
+          <w:szCs w:val="22"/>
+        </w:rPr>
+        <w:t>nameArr</w:t>
+      </w:r>
+      <w:proofErr w:type="spellEnd"/>
+      <w:r>
+        <w:rPr>
+          <w:rFonts w:ascii="Menlo" w:hAnsi="Menlo" w:cs="Menlo"/>
+          <w:color w:val="000000"/>
+          <w:kern w:val="0"/>
+          <w:sz w:val="22"/>
+          <w:szCs w:val="22"/>
+        </w:rPr>
+        <w:t xml:space="preserve"> = [</w:t>
+      </w:r>
+      <w:proofErr w:type="spellStart"/>
       <w:r>
         <w:rPr>
           <w:rFonts w:ascii="Menlo" w:hAnsi="Menlo" w:cs="Menlo"/>
@@ -535,6 +576,7 @@
         </w:rPr>
         <w:t>NSArray</w:t>
       </w:r>
+      <w:proofErr w:type="spellEnd"/>
       <w:r>
         <w:rPr>
           <w:rFonts w:ascii="Menlo" w:hAnsi="Menlo" w:cs="Menlo"/>
@@ -545,6 +587,8 @@
         </w:rPr>
         <w:t xml:space="preserve"> </w:t>
       </w:r>
+      <w:proofErr w:type="spellStart"/>
+      <w:proofErr w:type="gramStart"/>
       <w:r>
         <w:rPr>
           <w:rFonts w:ascii="Menlo" w:hAnsi="Menlo" w:cs="Menlo"/>
@@ -555,6 +599,7 @@
         </w:rPr>
         <w:t>arrayWithObjects</w:t>
       </w:r>
+      <w:proofErr w:type="spellEnd"/>
       <w:r>
         <w:rPr>
           <w:rFonts w:ascii="Menlo" w:hAnsi="Menlo" w:cs="Menlo"/>
@@ -573,7 +618,29 @@
           <w:sz w:val="22"/>
           <w:szCs w:val="22"/>
         </w:rPr>
-        <w:t>@"Al"</w:t>
+        <w:t>@</w:t>
+      </w:r>
+      <w:proofErr w:type="gramEnd"/>
+      <w:r>
+        <w:rPr>
+          <w:rFonts w:ascii="Menlo" w:hAnsi="Menlo" w:cs="Menlo"/>
+          <w:color w:val="C41A16"/>
+          <w:kern w:val="0"/>
+          <w:sz w:val="22"/>
+          <w:szCs w:val="22"/>
+        </w:rPr>
+        <w:t>"</w:t>
+      </w:r>
+      <w:proofErr w:type="spellStart"/>
+      <w:r>
+        <w:rPr>
+          <w:rFonts w:ascii="Menlo" w:hAnsi="Menlo" w:cs="Menlo"/>
+          <w:color w:val="C41A16"/>
+          <w:kern w:val="0"/>
+          <w:sz w:val="22"/>
+          <w:szCs w:val="22"/>
+        </w:rPr>
+        <w:t>Al"</w:t>
       </w:r>
       <w:r>
         <w:rPr>
@@ -593,7 +660,18 @@
           <w:sz w:val="22"/>
           <w:szCs w:val="22"/>
         </w:rPr>
-        <w:t>@"John"</w:t>
+        <w:t>@"John</w:t>
+      </w:r>
+      <w:proofErr w:type="spellEnd"/>
+      <w:r>
+        <w:rPr>
+          <w:rFonts w:ascii="Menlo" w:hAnsi="Menlo" w:cs="Menlo"/>
+          <w:color w:val="C41A16"/>
+          <w:kern w:val="0"/>
+          <w:sz w:val="22"/>
+          <w:szCs w:val="22"/>
+        </w:rPr>
+        <w:t>"</w:t>
       </w:r>
       <w:r>
         <w:rPr>
@@ -613,7 +691,18 @@
           <w:sz w:val="22"/>
           <w:szCs w:val="22"/>
         </w:rPr>
-        <w:t>@"Mary"</w:t>
+        <w:t>@"</w:t>
+      </w:r>
+      <w:proofErr w:type="spellStart"/>
+      <w:r>
+        <w:rPr>
+          <w:rFonts w:ascii="Menlo" w:hAnsi="Menlo" w:cs="Menlo"/>
+          <w:color w:val="C41A16"/>
+          <w:kern w:val="0"/>
+          <w:sz w:val="22"/>
+          <w:szCs w:val="22"/>
+        </w:rPr>
+        <w:t>Mary"</w:t>
       </w:r>
       <w:r>
         <w:rPr>
@@ -635,6 +724,7 @@
         </w:rPr>
         <w:t>nil</w:t>
       </w:r>
+      <w:proofErr w:type="spellEnd"/>
       <w:r>
         <w:rPr>
           <w:rFonts w:ascii="Menlo" w:hAnsi="Menlo" w:cs="Menlo"/>
@@ -674,6 +764,7 @@
         </w:rPr>
         <w:t xml:space="preserve">    </w:t>
       </w:r>
+      <w:proofErr w:type="spellStart"/>
       <w:r>
         <w:rPr>
           <w:rFonts w:ascii="Menlo" w:hAnsi="Menlo" w:cs="Menlo"/>
@@ -684,16 +775,52 @@
         </w:rPr>
         <w:t>NSMutableArray</w:t>
       </w:r>
-      <w:r>
-        <w:rPr>
-          <w:rFonts w:ascii="Menlo" w:hAnsi="Menlo" w:cs="Menlo"/>
-          <w:color w:val="000000"/>
-          <w:kern w:val="0"/>
-          <w:sz w:val="22"/>
-          <w:szCs w:val="22"/>
-        </w:rPr>
-        <w:t>* arr=[[</w:t>
-      </w:r>
+      <w:proofErr w:type="spellEnd"/>
+      <w:r>
+        <w:rPr>
+          <w:rFonts w:ascii="Menlo" w:hAnsi="Menlo" w:cs="Menlo"/>
+          <w:color w:val="000000"/>
+          <w:kern w:val="0"/>
+          <w:sz w:val="22"/>
+          <w:szCs w:val="22"/>
+        </w:rPr>
+        <w:t xml:space="preserve">* </w:t>
+      </w:r>
+      <w:proofErr w:type="spellStart"/>
+      <w:r>
+        <w:rPr>
+          <w:rFonts w:ascii="Menlo" w:hAnsi="Menlo" w:cs="Menlo"/>
+          <w:color w:val="000000"/>
+          <w:kern w:val="0"/>
+          <w:sz w:val="22"/>
+          <w:szCs w:val="22"/>
+        </w:rPr>
+        <w:t>arr</w:t>
+      </w:r>
+      <w:proofErr w:type="spellEnd"/>
+      <w:proofErr w:type="gramStart"/>
+      <w:r>
+        <w:rPr>
+          <w:rFonts w:ascii="Menlo" w:hAnsi="Menlo" w:cs="Menlo"/>
+          <w:color w:val="000000"/>
+          <w:kern w:val="0"/>
+          <w:sz w:val="22"/>
+          <w:szCs w:val="22"/>
+        </w:rPr>
+        <w:t>=[</w:t>
+      </w:r>
+      <w:proofErr w:type="gramEnd"/>
+      <w:r>
+        <w:rPr>
+          <w:rFonts w:ascii="Menlo" w:hAnsi="Menlo" w:cs="Menlo"/>
+          <w:color w:val="000000"/>
+          <w:kern w:val="0"/>
+          <w:sz w:val="22"/>
+          <w:szCs w:val="22"/>
+        </w:rPr>
+        <w:t>[</w:t>
+      </w:r>
+      <w:proofErr w:type="spellStart"/>
       <w:r>
         <w:rPr>
           <w:rFonts w:ascii="Menlo" w:hAnsi="Menlo" w:cs="Menlo"/>
@@ -704,6 +831,7 @@
         </w:rPr>
         <w:t>NSMutableArray</w:t>
       </w:r>
+      <w:proofErr w:type="spellEnd"/>
       <w:r>
         <w:rPr>
           <w:rFonts w:ascii="Menlo" w:hAnsi="Menlo" w:cs="Menlo"/>
@@ -714,6 +842,7 @@
         </w:rPr>
         <w:t xml:space="preserve"> </w:t>
       </w:r>
+      <w:proofErr w:type="spellStart"/>
       <w:r>
         <w:rPr>
           <w:rFonts w:ascii="Menlo" w:hAnsi="Menlo" w:cs="Menlo"/>
@@ -724,6 +853,7 @@
         </w:rPr>
         <w:t>alloc</w:t>
       </w:r>
+      <w:proofErr w:type="spellEnd"/>
       <w:r>
         <w:rPr>
           <w:rFonts w:ascii="Menlo" w:hAnsi="Menlo" w:cs="Menlo"/>
@@ -734,6 +864,7 @@
         </w:rPr>
         <w:t>]</w:t>
       </w:r>
+      <w:proofErr w:type="spellStart"/>
       <w:r>
         <w:rPr>
           <w:rFonts w:ascii="Menlo" w:hAnsi="Menlo" w:cs="Menlo"/>
@@ -744,6 +875,7 @@
         </w:rPr>
         <w:t>init</w:t>
       </w:r>
+      <w:proofErr w:type="spellEnd"/>
       <w:r>
         <w:rPr>
           <w:rFonts w:ascii="Menlo" w:hAnsi="Menlo" w:cs="Menlo"/>
@@ -783,6 +915,7 @@
         </w:rPr>
         <w:t xml:space="preserve">    </w:t>
       </w:r>
+      <w:proofErr w:type="gramStart"/>
       <w:r>
         <w:rPr>
           <w:rFonts w:ascii="Menlo" w:hAnsi="Menlo" w:cs="Menlo"/>
@@ -803,6 +936,8 @@
         </w:rPr>
         <w:t>(</w:t>
       </w:r>
+      <w:proofErr w:type="spellStart"/>
+      <w:proofErr w:type="gramEnd"/>
       <w:r>
         <w:rPr>
           <w:rFonts w:ascii="Menlo" w:hAnsi="Menlo" w:cs="Menlo"/>
@@ -813,15 +948,38 @@
         </w:rPr>
         <w:t>int</w:t>
       </w:r>
-      <w:r>
-        <w:rPr>
-          <w:rFonts w:ascii="Menlo" w:hAnsi="Menlo" w:cs="Menlo"/>
-          <w:color w:val="000000"/>
-          <w:kern w:val="0"/>
-          <w:sz w:val="22"/>
-          <w:szCs w:val="22"/>
-        </w:rPr>
-        <w:t xml:space="preserve"> i=</w:t>
+      <w:proofErr w:type="spellEnd"/>
+      <w:r>
+        <w:rPr>
+          <w:rFonts w:ascii="Menlo" w:hAnsi="Menlo" w:cs="Menlo"/>
+          <w:color w:val="000000"/>
+          <w:kern w:val="0"/>
+          <w:sz w:val="22"/>
+          <w:szCs w:val="22"/>
+        </w:rPr>
+        <w:t xml:space="preserve"> </w:t>
+      </w:r>
+      <w:proofErr w:type="spellStart"/>
+      <w:r>
+        <w:rPr>
+          <w:rFonts w:ascii="Menlo" w:hAnsi="Menlo" w:cs="Menlo"/>
+          <w:color w:val="000000"/>
+          <w:kern w:val="0"/>
+          <w:sz w:val="22"/>
+          <w:szCs w:val="22"/>
+        </w:rPr>
+        <w:t>i</w:t>
+      </w:r>
+      <w:proofErr w:type="spellEnd"/>
+      <w:r>
+        <w:rPr>
+          <w:rFonts w:ascii="Menlo" w:hAnsi="Menlo" w:cs="Menlo"/>
+          <w:color w:val="000000"/>
+          <w:kern w:val="0"/>
+          <w:sz w:val="22"/>
+          <w:szCs w:val="22"/>
+        </w:rPr>
+        <w:t>=</w:t>
       </w:r>
       <w:r>
         <w:rPr>
@@ -841,7 +999,18 @@
           <w:sz w:val="22"/>
           <w:szCs w:val="22"/>
         </w:rPr>
-        <w:t>;i&lt;nameArr.</w:t>
+        <w:t>;i&lt;</w:t>
+      </w:r>
+      <w:proofErr w:type="spellStart"/>
+      <w:r>
+        <w:rPr>
+          <w:rFonts w:ascii="Menlo" w:hAnsi="Menlo" w:cs="Menlo"/>
+          <w:color w:val="000000"/>
+          <w:kern w:val="0"/>
+          <w:sz w:val="22"/>
+          <w:szCs w:val="22"/>
+        </w:rPr>
+        <w:t>nameArr.</w:t>
       </w:r>
       <w:r>
         <w:rPr>
@@ -861,7 +1030,18 @@
           <w:sz w:val="22"/>
           <w:szCs w:val="22"/>
         </w:rPr>
-        <w:t>;i++){</w:t>
+        <w:t>;i</w:t>
+      </w:r>
+      <w:proofErr w:type="spellEnd"/>
+      <w:r>
+        <w:rPr>
+          <w:rFonts w:ascii="Menlo" w:hAnsi="Menlo" w:cs="Menlo"/>
+          <w:color w:val="000000"/>
+          <w:kern w:val="0"/>
+          <w:sz w:val="22"/>
+          <w:szCs w:val="22"/>
+        </w:rPr>
+        <w:t>++){</w:t>
       </w:r>
     </w:p>
     <w:p>
@@ -890,8 +1070,32 @@
           <w:sz w:val="22"/>
           <w:szCs w:val="22"/>
         </w:rPr>
-        <w:t xml:space="preserve">        [arr </w:t>
-      </w:r>
+        <w:t xml:space="preserve">        [</w:t>
+      </w:r>
+      <w:proofErr w:type="spellStart"/>
+      <w:r>
+        <w:rPr>
+          <w:rFonts w:ascii="Menlo" w:hAnsi="Menlo" w:cs="Menlo"/>
+          <w:color w:val="000000"/>
+          <w:kern w:val="0"/>
+          <w:sz w:val="22"/>
+          <w:szCs w:val="22"/>
+        </w:rPr>
+        <w:t>arr</w:t>
+      </w:r>
+      <w:proofErr w:type="spellEnd"/>
+      <w:r>
+        <w:rPr>
+          <w:rFonts w:ascii="Menlo" w:hAnsi="Menlo" w:cs="Menlo"/>
+          <w:color w:val="000000"/>
+          <w:kern w:val="0"/>
+          <w:sz w:val="22"/>
+          <w:szCs w:val="22"/>
+        </w:rPr>
+        <w:t xml:space="preserve"> </w:t>
+      </w:r>
+      <w:proofErr w:type="spellStart"/>
+      <w:proofErr w:type="gramStart"/>
       <w:r>
         <w:rPr>
           <w:rFonts w:ascii="Menlo" w:hAnsi="Menlo" w:cs="Menlo"/>
@@ -902,6 +1106,7 @@
         </w:rPr>
         <w:t>addObject</w:t>
       </w:r>
+      <w:proofErr w:type="spellEnd"/>
       <w:r>
         <w:rPr>
           <w:rFonts w:ascii="Menlo" w:hAnsi="Menlo" w:cs="Menlo"/>
@@ -912,6 +1117,8 @@
         </w:rPr>
         <w:t>:[</w:t>
       </w:r>
+      <w:proofErr w:type="spellStart"/>
+      <w:proofErr w:type="gramEnd"/>
       <w:r>
         <w:rPr>
           <w:rFonts w:ascii="Menlo" w:hAnsi="Menlo" w:cs="Menlo"/>
@@ -922,6 +1129,7 @@
         </w:rPr>
         <w:t>NSString</w:t>
       </w:r>
+      <w:proofErr w:type="spellEnd"/>
       <w:r>
         <w:rPr>
           <w:rFonts w:ascii="Menlo" w:hAnsi="Menlo" w:cs="Menlo"/>
@@ -932,6 +1140,7 @@
         </w:rPr>
         <w:t xml:space="preserve"> </w:t>
       </w:r>
+      <w:proofErr w:type="spellStart"/>
       <w:r>
         <w:rPr>
           <w:rFonts w:ascii="Menlo" w:hAnsi="Menlo" w:cs="Menlo"/>
@@ -942,6 +1151,7 @@
         </w:rPr>
         <w:t>stringWithFormat</w:t>
       </w:r>
+      <w:proofErr w:type="spellEnd"/>
       <w:r>
         <w:rPr>
           <w:rFonts w:ascii="Menlo" w:hAnsi="Menlo" w:cs="Menlo"/>
@@ -970,7 +1180,51 @@
           <w:sz w:val="22"/>
           <w:szCs w:val="22"/>
         </w:rPr>
-        <w:t>,nameArr[i]]];</w:t>
+        <w:t>,</w:t>
+      </w:r>
+      <w:proofErr w:type="spellStart"/>
+      <w:r>
+        <w:rPr>
+          <w:rFonts w:ascii="Menlo" w:hAnsi="Menlo" w:cs="Menlo"/>
+          <w:color w:val="000000"/>
+          <w:kern w:val="0"/>
+          <w:sz w:val="22"/>
+          <w:szCs w:val="22"/>
+        </w:rPr>
+        <w:t>nameArr</w:t>
+      </w:r>
+      <w:proofErr w:type="spellEnd"/>
+      <w:r>
+        <w:rPr>
+          <w:rFonts w:ascii="Menlo" w:hAnsi="Menlo" w:cs="Menlo"/>
+          <w:color w:val="000000"/>
+          <w:kern w:val="0"/>
+          <w:sz w:val="22"/>
+          <w:szCs w:val="22"/>
+        </w:rPr>
+        <w:t>[</w:t>
+      </w:r>
+      <w:proofErr w:type="spellStart"/>
+      <w:r>
+        <w:rPr>
+          <w:rFonts w:ascii="Menlo" w:hAnsi="Menlo" w:cs="Menlo"/>
+          <w:color w:val="000000"/>
+          <w:kern w:val="0"/>
+          <w:sz w:val="22"/>
+          <w:szCs w:val="22"/>
+        </w:rPr>
+        <w:t>i</w:t>
+      </w:r>
+      <w:proofErr w:type="spellEnd"/>
+      <w:r>
+        <w:rPr>
+          <w:rFonts w:ascii="Menlo" w:hAnsi="Menlo" w:cs="Menlo"/>
+          <w:color w:val="000000"/>
+          <w:kern w:val="0"/>
+          <w:sz w:val="22"/>
+          <w:szCs w:val="22"/>
+        </w:rPr>
+        <w:t>]]];</w:t>
       </w:r>
     </w:p>
     <w:p>
@@ -1048,7 +1302,29 @@
           <w:sz w:val="22"/>
           <w:szCs w:val="22"/>
         </w:rPr>
-        <w:t xml:space="preserve"> arr;</w:t>
+        <w:t xml:space="preserve"> </w:t>
+      </w:r>
+      <w:proofErr w:type="spellStart"/>
+      <w:r>
+        <w:rPr>
+          <w:rFonts w:ascii="Menlo" w:hAnsi="Menlo" w:cs="Menlo"/>
+          <w:color w:val="000000"/>
+          <w:kern w:val="0"/>
+          <w:sz w:val="22"/>
+          <w:szCs w:val="22"/>
+        </w:rPr>
+        <w:t>arr</w:t>
+      </w:r>
+      <w:proofErr w:type="spellEnd"/>
+      <w:r>
+        <w:rPr>
+          <w:rFonts w:ascii="Menlo" w:hAnsi="Menlo" w:cs="Menlo"/>
+          <w:color w:val="000000"/>
+          <w:kern w:val="0"/>
+          <w:sz w:val="22"/>
+          <w:szCs w:val="22"/>
+        </w:rPr>
+        <w:t>;</w:t>
       </w:r>
     </w:p>
     <w:p>
@@ -1172,6 +1448,7 @@
         </w:rPr>
         <w:t>- (</w:t>
       </w:r>
+      <w:proofErr w:type="spellStart"/>
       <w:r>
         <w:rPr>
           <w:rFonts w:ascii="Menlo" w:hAnsi="Menlo" w:cs="Menlo"/>
@@ -1182,15 +1459,50 @@
         </w:rPr>
         <w:t>NSArray</w:t>
       </w:r>
-      <w:r>
-        <w:rPr>
-          <w:rFonts w:ascii="Menlo" w:hAnsi="Menlo" w:cs="Menlo"/>
-          <w:color w:val="000000"/>
-          <w:kern w:val="0"/>
-          <w:sz w:val="22"/>
-          <w:szCs w:val="22"/>
-        </w:rPr>
-        <w:t xml:space="preserve"> *)userNames {</w:t>
+      <w:proofErr w:type="spellEnd"/>
+      <w:r>
+        <w:rPr>
+          <w:rFonts w:ascii="Menlo" w:hAnsi="Menlo" w:cs="Menlo"/>
+          <w:color w:val="000000"/>
+          <w:kern w:val="0"/>
+          <w:sz w:val="22"/>
+          <w:szCs w:val="22"/>
+        </w:rPr>
+        <w:t xml:space="preserve"> </w:t>
+      </w:r>
+      <w:proofErr w:type="gramStart"/>
+      <w:r>
+        <w:rPr>
+          <w:rFonts w:ascii="Menlo" w:hAnsi="Menlo" w:cs="Menlo"/>
+          <w:color w:val="000000"/>
+          <w:kern w:val="0"/>
+          <w:sz w:val="22"/>
+          <w:szCs w:val="22"/>
+        </w:rPr>
+        <w:t>*)</w:t>
+      </w:r>
+      <w:proofErr w:type="spellStart"/>
+      <w:r>
+        <w:rPr>
+          <w:rFonts w:ascii="Menlo" w:hAnsi="Menlo" w:cs="Menlo"/>
+          <w:color w:val="000000"/>
+          <w:kern w:val="0"/>
+          <w:sz w:val="22"/>
+          <w:szCs w:val="22"/>
+        </w:rPr>
+        <w:t>userNames</w:t>
+      </w:r>
+      <w:proofErr w:type="spellEnd"/>
+      <w:proofErr w:type="gramEnd"/>
+      <w:r>
+        <w:rPr>
+          <w:rFonts w:ascii="Menlo" w:hAnsi="Menlo" w:cs="Menlo"/>
+          <w:color w:val="000000"/>
+          <w:kern w:val="0"/>
+          <w:sz w:val="22"/>
+          <w:szCs w:val="22"/>
+        </w:rPr>
+        <w:t xml:space="preserve"> {</w:t>
       </w:r>
     </w:p>
     <w:p>
@@ -1221,6 +1533,7 @@
         </w:rPr>
         <w:t xml:space="preserve">    </w:t>
       </w:r>
+      <w:proofErr w:type="spellStart"/>
       <w:r>
         <w:rPr>
           <w:rFonts w:ascii="Menlo" w:hAnsi="Menlo" w:cs="Menlo"/>
@@ -1231,16 +1544,40 @@
         </w:rPr>
         <w:t>NSArray</w:t>
       </w:r>
-      <w:r>
-        <w:rPr>
-          <w:rFonts w:ascii="Menlo" w:hAnsi="Menlo" w:cs="Menlo"/>
-          <w:color w:val="000000"/>
-          <w:kern w:val="0"/>
-          <w:sz w:val="22"/>
-          <w:szCs w:val="22"/>
-        </w:rPr>
-        <w:t xml:space="preserve"> *exampleNames = </w:t>
-      </w:r>
+      <w:proofErr w:type="spellEnd"/>
+      <w:r>
+        <w:rPr>
+          <w:rFonts w:ascii="Menlo" w:hAnsi="Menlo" w:cs="Menlo"/>
+          <w:color w:val="000000"/>
+          <w:kern w:val="0"/>
+          <w:sz w:val="22"/>
+          <w:szCs w:val="22"/>
+        </w:rPr>
+        <w:t xml:space="preserve"> *</w:t>
+      </w:r>
+      <w:proofErr w:type="spellStart"/>
+      <w:r>
+        <w:rPr>
+          <w:rFonts w:ascii="Menlo" w:hAnsi="Menlo" w:cs="Menlo"/>
+          <w:color w:val="000000"/>
+          <w:kern w:val="0"/>
+          <w:sz w:val="22"/>
+          <w:szCs w:val="22"/>
+        </w:rPr>
+        <w:t>exampleNames</w:t>
+      </w:r>
+      <w:proofErr w:type="spellEnd"/>
+      <w:r>
+        <w:rPr>
+          <w:rFonts w:ascii="Menlo" w:hAnsi="Menlo" w:cs="Menlo"/>
+          <w:color w:val="000000"/>
+          <w:kern w:val="0"/>
+          <w:sz w:val="22"/>
+          <w:szCs w:val="22"/>
+        </w:rPr>
+        <w:t xml:space="preserve"> = </w:t>
+      </w:r>
+      <w:proofErr w:type="gramStart"/>
       <w:r>
         <w:rPr>
           <w:rFonts w:ascii="Menlo" w:hAnsi="Menlo" w:cs="Menlo"/>
@@ -1251,6 +1588,7 @@
         </w:rPr>
         <w:t>@[</w:t>
       </w:r>
+      <w:proofErr w:type="gramEnd"/>
       <w:r>
         <w:rPr>
           <w:rFonts w:ascii="Menlo" w:hAnsi="Menlo" w:cs="Menlo"/>
@@ -1379,6 +1717,7 @@
         </w:rPr>
         <w:t xml:space="preserve">    </w:t>
       </w:r>
+      <w:proofErr w:type="spellStart"/>
       <w:r>
         <w:rPr>
           <w:rFonts w:ascii="Menlo" w:hAnsi="Menlo" w:cs="Menlo"/>
@@ -1389,6 +1728,7 @@
         </w:rPr>
         <w:t>NSMutableArray</w:t>
       </w:r>
+      <w:proofErr w:type="spellEnd"/>
       <w:r>
         <w:rPr>
           <w:rFonts w:ascii="Menlo" w:hAnsi="Menlo" w:cs="Menlo"/>
@@ -1399,6 +1739,7 @@
         </w:rPr>
         <w:t xml:space="preserve"> *names = [[</w:t>
       </w:r>
+      <w:proofErr w:type="spellStart"/>
       <w:r>
         <w:rPr>
           <w:rFonts w:ascii="Menlo" w:hAnsi="Menlo" w:cs="Menlo"/>
@@ -1409,6 +1750,7 @@
         </w:rPr>
         <w:t>NSMutableArray</w:t>
       </w:r>
+      <w:proofErr w:type="spellEnd"/>
       <w:r>
         <w:rPr>
           <w:rFonts w:ascii="Menlo" w:hAnsi="Menlo" w:cs="Menlo"/>
@@ -1419,6 +1761,7 @@
         </w:rPr>
         <w:t xml:space="preserve"> </w:t>
       </w:r>
+      <w:proofErr w:type="spellStart"/>
       <w:r>
         <w:rPr>
           <w:rFonts w:ascii="Menlo" w:hAnsi="Menlo" w:cs="Menlo"/>
@@ -1429,6 +1772,7 @@
         </w:rPr>
         <w:t>alloc</w:t>
       </w:r>
+      <w:proofErr w:type="spellEnd"/>
       <w:r>
         <w:rPr>
           <w:rFonts w:ascii="Menlo" w:hAnsi="Menlo" w:cs="Menlo"/>
@@ -1439,6 +1783,7 @@
         </w:rPr>
         <w:t xml:space="preserve">] </w:t>
       </w:r>
+      <w:proofErr w:type="spellStart"/>
       <w:r>
         <w:rPr>
           <w:rFonts w:ascii="Menlo" w:hAnsi="Menlo" w:cs="Menlo"/>
@@ -1449,6 +1794,7 @@
         </w:rPr>
         <w:t>init</w:t>
       </w:r>
+      <w:proofErr w:type="spellEnd"/>
       <w:r>
         <w:rPr>
           <w:rFonts w:ascii="Menlo" w:hAnsi="Menlo" w:cs="Menlo"/>
@@ -1508,6 +1854,7 @@
         </w:rPr>
         <w:t xml:space="preserve"> (</w:t>
       </w:r>
+      <w:proofErr w:type="spellStart"/>
       <w:r>
         <w:rPr>
           <w:rFonts w:ascii="Menlo" w:hAnsi="Menlo" w:cs="Menlo"/>
@@ -1518,15 +1865,38 @@
         </w:rPr>
         <w:t>int</w:t>
       </w:r>
-      <w:r>
-        <w:rPr>
-          <w:rFonts w:ascii="Menlo" w:hAnsi="Menlo" w:cs="Menlo"/>
-          <w:color w:val="000000"/>
-          <w:kern w:val="0"/>
-          <w:sz w:val="22"/>
-          <w:szCs w:val="22"/>
-        </w:rPr>
-        <w:t xml:space="preserve"> i = </w:t>
+      <w:proofErr w:type="spellEnd"/>
+      <w:r>
+        <w:rPr>
+          <w:rFonts w:ascii="Menlo" w:hAnsi="Menlo" w:cs="Menlo"/>
+          <w:color w:val="000000"/>
+          <w:kern w:val="0"/>
+          <w:sz w:val="22"/>
+          <w:szCs w:val="22"/>
+        </w:rPr>
+        <w:t xml:space="preserve"> </w:t>
+      </w:r>
+      <w:proofErr w:type="spellStart"/>
+      <w:r>
+        <w:rPr>
+          <w:rFonts w:ascii="Menlo" w:hAnsi="Menlo" w:cs="Menlo"/>
+          <w:color w:val="000000"/>
+          <w:kern w:val="0"/>
+          <w:sz w:val="22"/>
+          <w:szCs w:val="22"/>
+        </w:rPr>
+        <w:t>i</w:t>
+      </w:r>
+      <w:proofErr w:type="spellEnd"/>
+      <w:r>
+        <w:rPr>
+          <w:rFonts w:ascii="Menlo" w:hAnsi="Menlo" w:cs="Menlo"/>
+          <w:color w:val="000000"/>
+          <w:kern w:val="0"/>
+          <w:sz w:val="22"/>
+          <w:szCs w:val="22"/>
+        </w:rPr>
+        <w:t xml:space="preserve"> = </w:t>
       </w:r>
       <w:r>
         <w:rPr>
@@ -1546,7 +1916,40 @@
           <w:sz w:val="22"/>
           <w:szCs w:val="22"/>
         </w:rPr>
-        <w:t>; i &lt; exampleNames.</w:t>
+        <w:t xml:space="preserve">; </w:t>
+      </w:r>
+      <w:proofErr w:type="spellStart"/>
+      <w:r>
+        <w:rPr>
+          <w:rFonts w:ascii="Menlo" w:hAnsi="Menlo" w:cs="Menlo"/>
+          <w:color w:val="000000"/>
+          <w:kern w:val="0"/>
+          <w:sz w:val="22"/>
+          <w:szCs w:val="22"/>
+        </w:rPr>
+        <w:t>i</w:t>
+      </w:r>
+      <w:proofErr w:type="spellEnd"/>
+      <w:r>
+        <w:rPr>
+          <w:rFonts w:ascii="Menlo" w:hAnsi="Menlo" w:cs="Menlo"/>
+          <w:color w:val="000000"/>
+          <w:kern w:val="0"/>
+          <w:sz w:val="22"/>
+          <w:szCs w:val="22"/>
+        </w:rPr>
+        <w:t xml:space="preserve"> &lt; </w:t>
+      </w:r>
+      <w:proofErr w:type="spellStart"/>
+      <w:r>
+        <w:rPr>
+          <w:rFonts w:ascii="Menlo" w:hAnsi="Menlo" w:cs="Menlo"/>
+          <w:color w:val="000000"/>
+          <w:kern w:val="0"/>
+          <w:sz w:val="22"/>
+          <w:szCs w:val="22"/>
+        </w:rPr>
+        <w:t>exampleNames.</w:t>
       </w:r>
       <w:r>
         <w:rPr>
@@ -1558,15 +1961,38 @@
         </w:rPr>
         <w:t>count</w:t>
       </w:r>
-      <w:r>
-        <w:rPr>
-          <w:rFonts w:ascii="Menlo" w:hAnsi="Menlo" w:cs="Menlo"/>
-          <w:color w:val="000000"/>
-          <w:kern w:val="0"/>
-          <w:sz w:val="22"/>
-          <w:szCs w:val="22"/>
-        </w:rPr>
-        <w:t>; ++i) {</w:t>
+      <w:proofErr w:type="spellEnd"/>
+      <w:r>
+        <w:rPr>
+          <w:rFonts w:ascii="Menlo" w:hAnsi="Menlo" w:cs="Menlo"/>
+          <w:color w:val="000000"/>
+          <w:kern w:val="0"/>
+          <w:sz w:val="22"/>
+          <w:szCs w:val="22"/>
+        </w:rPr>
+        <w:t>; ++</w:t>
+      </w:r>
+      <w:proofErr w:type="spellStart"/>
+      <w:r>
+        <w:rPr>
+          <w:rFonts w:ascii="Menlo" w:hAnsi="Menlo" w:cs="Menlo"/>
+          <w:color w:val="000000"/>
+          <w:kern w:val="0"/>
+          <w:sz w:val="22"/>
+          <w:szCs w:val="22"/>
+        </w:rPr>
+        <w:t>i</w:t>
+      </w:r>
+      <w:proofErr w:type="spellEnd"/>
+      <w:r>
+        <w:rPr>
+          <w:rFonts w:ascii="Menlo" w:hAnsi="Menlo" w:cs="Menlo"/>
+          <w:color w:val="000000"/>
+          <w:kern w:val="0"/>
+          <w:sz w:val="22"/>
+          <w:szCs w:val="22"/>
+        </w:rPr>
+        <w:t>) {</w:t>
       </w:r>
     </w:p>
     <w:p>
@@ -1597,6 +2023,7 @@
         </w:rPr>
         <w:t xml:space="preserve">        </w:t>
       </w:r>
+      <w:proofErr w:type="spellStart"/>
       <w:r>
         <w:rPr>
           <w:rFonts w:ascii="Menlo" w:hAnsi="Menlo" w:cs="Menlo"/>
@@ -1607,6 +2034,7 @@
         </w:rPr>
         <w:t>NSString</w:t>
       </w:r>
+      <w:proofErr w:type="spellEnd"/>
       <w:r>
         <w:rPr>
           <w:rFonts w:ascii="Menlo" w:hAnsi="Menlo" w:cs="Menlo"/>
@@ -1617,6 +2045,7 @@
         </w:rPr>
         <w:t xml:space="preserve"> *name = [</w:t>
       </w:r>
+      <w:proofErr w:type="spellStart"/>
       <w:r>
         <w:rPr>
           <w:rFonts w:ascii="Menlo" w:hAnsi="Menlo" w:cs="Menlo"/>
@@ -1627,6 +2056,7 @@
         </w:rPr>
         <w:t>NSString</w:t>
       </w:r>
+      <w:proofErr w:type="spellEnd"/>
       <w:r>
         <w:rPr>
           <w:rFonts w:ascii="Menlo" w:hAnsi="Menlo" w:cs="Menlo"/>
@@ -1637,6 +2067,8 @@
         </w:rPr>
         <w:t xml:space="preserve"> </w:t>
       </w:r>
+      <w:proofErr w:type="spellStart"/>
+      <w:proofErr w:type="gramStart"/>
       <w:r>
         <w:rPr>
           <w:rFonts w:ascii="Menlo" w:hAnsi="Menlo" w:cs="Menlo"/>
@@ -1647,6 +2079,7 @@
         </w:rPr>
         <w:t>stringWithFormat</w:t>
       </w:r>
+      <w:proofErr w:type="spellEnd"/>
       <w:r>
         <w:rPr>
           <w:rFonts w:ascii="Menlo" w:hAnsi="Menlo" w:cs="Menlo"/>
@@ -1665,17 +2098,72 @@
           <w:sz w:val="22"/>
           <w:szCs w:val="22"/>
         </w:rPr>
-        <w:t>@"iOS_%@"</w:t>
-      </w:r>
-      <w:r>
-        <w:rPr>
-          <w:rFonts w:ascii="Menlo" w:hAnsi="Menlo" w:cs="Menlo"/>
-          <w:color w:val="000000"/>
-          <w:kern w:val="0"/>
-          <w:sz w:val="22"/>
-          <w:szCs w:val="22"/>
-        </w:rPr>
-        <w:t>, exampleNames[i]];</w:t>
+        <w:t>@</w:t>
+      </w:r>
+      <w:proofErr w:type="gramEnd"/>
+      <w:r>
+        <w:rPr>
+          <w:rFonts w:ascii="Menlo" w:hAnsi="Menlo" w:cs="Menlo"/>
+          <w:color w:val="C41A16"/>
+          <w:kern w:val="0"/>
+          <w:sz w:val="22"/>
+          <w:szCs w:val="22"/>
+        </w:rPr>
+        <w:t>"iOS_%@"</w:t>
+      </w:r>
+      <w:r>
+        <w:rPr>
+          <w:rFonts w:ascii="Menlo" w:hAnsi="Menlo" w:cs="Menlo"/>
+          <w:color w:val="000000"/>
+          <w:kern w:val="0"/>
+          <w:sz w:val="22"/>
+          <w:szCs w:val="22"/>
+        </w:rPr>
+        <w:t xml:space="preserve">, </w:t>
+      </w:r>
+      <w:proofErr w:type="spellStart"/>
+      <w:r>
+        <w:rPr>
+          <w:rFonts w:ascii="Menlo" w:hAnsi="Menlo" w:cs="Menlo"/>
+          <w:color w:val="000000"/>
+          <w:kern w:val="0"/>
+          <w:sz w:val="22"/>
+          <w:szCs w:val="22"/>
+        </w:rPr>
+        <w:t>exampleNames</w:t>
+      </w:r>
+      <w:proofErr w:type="spellEnd"/>
+      <w:r>
+        <w:rPr>
+          <w:rFonts w:ascii="Menlo" w:hAnsi="Menlo" w:cs="Menlo"/>
+          <w:color w:val="000000"/>
+          <w:kern w:val="0"/>
+          <w:sz w:val="22"/>
+          <w:szCs w:val="22"/>
+        </w:rPr>
+        <w:t>[</w:t>
+      </w:r>
+      <w:proofErr w:type="spellStart"/>
+      <w:r>
+        <w:rPr>
+          <w:rFonts w:ascii="Menlo" w:hAnsi="Menlo" w:cs="Menlo"/>
+          <w:color w:val="000000"/>
+          <w:kern w:val="0"/>
+          <w:sz w:val="22"/>
+          <w:szCs w:val="22"/>
+        </w:rPr>
+        <w:t>i</w:t>
+      </w:r>
+      <w:proofErr w:type="spellEnd"/>
+      <w:r>
+        <w:rPr>
+          <w:rFonts w:ascii="Menlo" w:hAnsi="Menlo" w:cs="Menlo"/>
+          <w:color w:val="000000"/>
+          <w:kern w:val="0"/>
+          <w:sz w:val="22"/>
+          <w:szCs w:val="22"/>
+        </w:rPr>
+        <w:t>]];</w:t>
       </w:r>
     </w:p>
     <w:p>
@@ -1706,6 +2194,7 @@
         </w:rPr>
         <w:t xml:space="preserve">        [names </w:t>
       </w:r>
+      <w:proofErr w:type="spellStart"/>
       <w:r>
         <w:rPr>
           <w:rFonts w:ascii="Menlo" w:hAnsi="Menlo" w:cs="Menlo"/>
@@ -1724,7 +2213,18 @@
           <w:sz w:val="22"/>
           <w:szCs w:val="22"/>
         </w:rPr>
-        <w:t>:name];</w:t>
+        <w:t>:name</w:t>
+      </w:r>
+      <w:proofErr w:type="spellEnd"/>
+      <w:r>
+        <w:rPr>
+          <w:rFonts w:ascii="Menlo" w:hAnsi="Menlo" w:cs="Menlo"/>
+          <w:color w:val="000000"/>
+          <w:kern w:val="0"/>
+          <w:sz w:val="22"/>
+          <w:szCs w:val="22"/>
+        </w:rPr>
+        <w:t>];</w:t>
       </w:r>
     </w:p>
     <w:p>
@@ -1905,6 +2405,7 @@
           <w:szCs w:val="18"/>
         </w:rPr>
       </w:pPr>
+      <w:proofErr w:type="spellStart"/>
       <w:r>
         <w:rPr>
           <w:sz w:val="32"/>
@@ -1912,6 +2413,7 @@
         </w:rPr>
         <w:t>BaseProject</w:t>
       </w:r>
+      <w:proofErr w:type="spellEnd"/>
       <w:r>
         <w:rPr>
           <w:sz w:val="18"/>
@@ -1998,8 +2500,17 @@
           <w:sz w:val="32"/>
           <w:szCs w:val="32"/>
         </w:rPr>
-        <w:t>-AppDelegate</w:t>
-      </w:r>
+        <w:t>-</w:t>
+      </w:r>
+      <w:proofErr w:type="spellStart"/>
+      <w:r>
+        <w:rPr>
+          <w:sz w:val="32"/>
+          <w:szCs w:val="32"/>
+        </w:rPr>
+        <w:t>AppDelegate</w:t>
+      </w:r>
+      <w:proofErr w:type="spellEnd"/>
       <w:r>
         <w:rPr>
           <w:sz w:val="18"/>
@@ -2086,6 +2597,7 @@
         </w:rPr>
         <w:t>-</w:t>
       </w:r>
+      <w:proofErr w:type="spellStart"/>
       <w:r>
         <w:rPr>
           <w:sz w:val="32"/>
@@ -2093,6 +2605,7 @@
         </w:rPr>
         <w:t>Util</w:t>
       </w:r>
+      <w:proofErr w:type="spellEnd"/>
       <w:r>
         <w:rPr>
           <w:sz w:val="18"/>
@@ -2194,6 +2707,7 @@
         </w:rPr>
         <w:t>-</w:t>
       </w:r>
+      <w:proofErr w:type="spellStart"/>
       <w:r>
         <w:rPr>
           <w:sz w:val="32"/>
@@ -2201,6 +2715,7 @@
         </w:rPr>
         <w:t>PrefixHeader</w:t>
       </w:r>
+      <w:proofErr w:type="spellEnd"/>
       <w:r>
         <w:rPr>
           <w:sz w:val="18"/>
@@ -2311,6 +2826,7 @@
         </w:rPr>
         <w:t>--</w:t>
       </w:r>
+      <w:proofErr w:type="spellStart"/>
       <w:r>
         <w:rPr>
           <w:sz w:val="32"/>
@@ -2318,6 +2834,7 @@
         </w:rPr>
         <w:t>BPUtil</w:t>
       </w:r>
+      <w:proofErr w:type="spellEnd"/>
       <w:r>
         <w:rPr>
           <w:sz w:val="18"/>
@@ -2405,6 +2922,7 @@
         </w:rPr>
         <w:t>---</w:t>
       </w:r>
+      <w:proofErr w:type="spellStart"/>
       <w:r>
         <w:rPr>
           <w:sz w:val="32"/>
@@ -2412,6 +2930,7 @@
         </w:rPr>
         <w:t>BPInterface</w:t>
       </w:r>
+      <w:proofErr w:type="spellEnd"/>
       <w:r>
         <w:rPr>
           <w:sz w:val="18"/>
@@ -2457,6 +2976,7 @@
       <w:r>
         <w:t>对</w:t>
       </w:r>
+      <w:proofErr w:type="spellStart"/>
       <w:r>
         <w:t>AFN</w:t>
       </w:r>
@@ -2469,6 +2989,7 @@
       <w:r>
         <w:t>working</w:t>
       </w:r>
+      <w:proofErr w:type="spellEnd"/>
       <w:r>
         <w:rPr>
           <w:rFonts w:hint="eastAsia"/>
@@ -2723,6 +3244,7 @@
       <w:r>
         <w:t>转换用</w:t>
       </w:r>
+      <w:proofErr w:type="spellStart"/>
       <w:r>
         <w:t>YYM</w:t>
       </w:r>
@@ -2735,6 +3257,7 @@
       <w:r>
         <w:t>l</w:t>
       </w:r>
+      <w:proofErr w:type="spellEnd"/>
     </w:p>
     <w:p>
       <w:pPr>
@@ -3066,8 +3589,17 @@
           <w:sz w:val="32"/>
           <w:szCs w:val="32"/>
         </w:rPr>
-        <w:t>---ThirdParty</w:t>
-      </w:r>
+        <w:t>---</w:t>
+      </w:r>
+      <w:proofErr w:type="spellStart"/>
+      <w:r>
+        <w:rPr>
+          <w:sz w:val="32"/>
+          <w:szCs w:val="32"/>
+        </w:rPr>
+        <w:t>ThirdParty</w:t>
+      </w:r>
+      <w:proofErr w:type="spellEnd"/>
       <w:r>
         <w:rPr>
           <w:sz w:val="18"/>
@@ -3213,6 +3745,7 @@
         </w:rPr>
         <w:t>---</w:t>
       </w:r>
+      <w:proofErr w:type="spellStart"/>
       <w:r>
         <w:rPr>
           <w:sz w:val="32"/>
@@ -3220,6 +3753,7 @@
         </w:rPr>
         <w:t>BaseProjectTests</w:t>
       </w:r>
+      <w:proofErr w:type="spellEnd"/>
       <w:r>
         <w:rPr>
           <w:sz w:val="18"/>
@@ -3445,6 +3979,7 @@
         </w:rPr>
         <w:t>由</w:t>
       </w:r>
+      <w:proofErr w:type="spellStart"/>
       <w:r>
         <w:t>C</w:t>
       </w:r>
@@ -3469,6 +4004,7 @@
       <w:r>
         <w:t>ds</w:t>
       </w:r>
+      <w:proofErr w:type="spellEnd"/>
       <w:r>
         <w:rPr>
           <w:rFonts w:hint="eastAsia"/>
@@ -3532,7 +4068,13 @@
           <w:sz w:val="32"/>
           <w:szCs w:val="32"/>
         </w:rPr>
-        <w:instrText xml:space="preserve"> HYPERLINK "CallUtilCode.m" </w:instrText>
+        <w:instrText>HYPERLINK "../BaseProjectTests/BPInterfaceTests.m"</w:instrText>
+      </w:r>
+      <w:r>
+        <w:rPr>
+          <w:sz w:val="32"/>
+          <w:szCs w:val="32"/>
+        </w:rPr>
       </w:r>
       <w:r>
         <w:rPr>
@@ -3575,6 +4117,7 @@
         </w:rPr>
         <w:fldChar w:fldCharType="end"/>
       </w:r>
+      <w:proofErr w:type="spellStart"/>
       <w:r>
         <w:rPr>
           <w:rFonts w:ascii="Menlo" w:hAnsi="Menlo" w:cs="Menlo"/>
@@ -3585,15 +4128,38 @@
         </w:rPr>
         <w:t>NSString</w:t>
       </w:r>
-      <w:r>
-        <w:rPr>
-          <w:rFonts w:ascii="Menlo" w:hAnsi="Menlo" w:cs="Menlo"/>
-          <w:color w:val="000000"/>
-          <w:kern w:val="0"/>
-          <w:sz w:val="22"/>
-          <w:szCs w:val="22"/>
-        </w:rPr>
-        <w:t xml:space="preserve"> *api = </w:t>
+      <w:proofErr w:type="spellEnd"/>
+      <w:r>
+        <w:rPr>
+          <w:rFonts w:ascii="Menlo" w:hAnsi="Menlo" w:cs="Menlo"/>
+          <w:color w:val="000000"/>
+          <w:kern w:val="0"/>
+          <w:sz w:val="22"/>
+          <w:szCs w:val="22"/>
+        </w:rPr>
+        <w:t xml:space="preserve"> *</w:t>
+      </w:r>
+      <w:proofErr w:type="spellStart"/>
+      <w:r>
+        <w:rPr>
+          <w:rFonts w:ascii="Menlo" w:hAnsi="Menlo" w:cs="Menlo"/>
+          <w:color w:val="000000"/>
+          <w:kern w:val="0"/>
+          <w:sz w:val="22"/>
+          <w:szCs w:val="22"/>
+        </w:rPr>
+        <w:t>api</w:t>
+      </w:r>
+      <w:proofErr w:type="spellEnd"/>
+      <w:r>
+        <w:rPr>
+          <w:rFonts w:ascii="Menlo" w:hAnsi="Menlo" w:cs="Menlo"/>
+          <w:color w:val="000000"/>
+          <w:kern w:val="0"/>
+          <w:sz w:val="22"/>
+          <w:szCs w:val="22"/>
+        </w:rPr>
+        <w:t xml:space="preserve"> = </w:t>
       </w:r>
       <w:r>
         <w:rPr>
@@ -3654,6 +4220,7 @@
           <w:szCs w:val="22"/>
         </w:rPr>
       </w:pPr>
+      <w:proofErr w:type="spellStart"/>
       <w:r>
         <w:rPr>
           <w:rFonts w:ascii="Menlo" w:hAnsi="Menlo" w:cs="Menlo"/>
@@ -3664,15 +4231,38 @@
         </w:rPr>
         <w:t>NSDictionary</w:t>
       </w:r>
-      <w:r>
-        <w:rPr>
-          <w:rFonts w:ascii="Menlo" w:hAnsi="Menlo" w:cs="Menlo"/>
-          <w:color w:val="000000"/>
-          <w:kern w:val="0"/>
-          <w:sz w:val="22"/>
-          <w:szCs w:val="22"/>
-        </w:rPr>
-        <w:t xml:space="preserve"> *params = </w:t>
+      <w:proofErr w:type="spellEnd"/>
+      <w:r>
+        <w:rPr>
+          <w:rFonts w:ascii="Menlo" w:hAnsi="Menlo" w:cs="Menlo"/>
+          <w:color w:val="000000"/>
+          <w:kern w:val="0"/>
+          <w:sz w:val="22"/>
+          <w:szCs w:val="22"/>
+        </w:rPr>
+        <w:t xml:space="preserve"> *</w:t>
+      </w:r>
+      <w:proofErr w:type="spellStart"/>
+      <w:r>
+        <w:rPr>
+          <w:rFonts w:ascii="Menlo" w:hAnsi="Menlo" w:cs="Menlo"/>
+          <w:color w:val="000000"/>
+          <w:kern w:val="0"/>
+          <w:sz w:val="22"/>
+          <w:szCs w:val="22"/>
+        </w:rPr>
+        <w:t>params</w:t>
+      </w:r>
+      <w:proofErr w:type="spellEnd"/>
+      <w:r>
+        <w:rPr>
+          <w:rFonts w:ascii="Menlo" w:hAnsi="Menlo" w:cs="Menlo"/>
+          <w:color w:val="000000"/>
+          <w:kern w:val="0"/>
+          <w:sz w:val="22"/>
+          <w:szCs w:val="22"/>
+        </w:rPr>
+        <w:t xml:space="preserve"> = </w:t>
       </w:r>
       <w:r>
         <w:rPr>
@@ -3694,6 +4284,7 @@
         </w:rPr>
         <w:t>@"</w:t>
       </w:r>
+      <w:proofErr w:type="spellStart"/>
       <w:r>
         <w:rPr>
           <w:rFonts w:ascii="Menlo" w:hAnsi="Menlo" w:cs="Menlo"/>
@@ -3704,6 +4295,8 @@
         </w:rPr>
         <w:t>userId</w:t>
       </w:r>
+      <w:proofErr w:type="spellEnd"/>
+      <w:proofErr w:type="gramStart"/>
       <w:r>
         <w:rPr>
           <w:rFonts w:ascii="Menlo" w:hAnsi="Menlo" w:cs="Menlo"/>
@@ -3732,7 +4325,18 @@
           <w:sz w:val="22"/>
           <w:szCs w:val="22"/>
         </w:rPr>
-        <w:t>@"1</w:t>
+        <w:t>@</w:t>
+      </w:r>
+      <w:proofErr w:type="gramEnd"/>
+      <w:r>
+        <w:rPr>
+          <w:rFonts w:ascii="Menlo" w:hAnsi="Menlo" w:cs="Menlo"/>
+          <w:color w:val="C41A16"/>
+          <w:kern w:val="0"/>
+          <w:sz w:val="22"/>
+          <w:szCs w:val="22"/>
+        </w:rPr>
+        <w:t>"1</w:t>
       </w:r>
       <w:r>
         <w:rPr>
@@ -3793,6 +4397,7 @@
         </w:rPr>
         <w:t>[</w:t>
       </w:r>
+      <w:proofErr w:type="spellStart"/>
       <w:r>
         <w:rPr>
           <w:rFonts w:ascii="Menlo" w:hAnsi="Menlo" w:cs="Menlo"/>
@@ -3803,6 +4408,7 @@
         </w:rPr>
         <w:t>BPInterface</w:t>
       </w:r>
+      <w:proofErr w:type="spellEnd"/>
       <w:r>
         <w:rPr>
           <w:rFonts w:ascii="Menlo" w:hAnsi="Menlo" w:cs="Menlo"/>
@@ -3813,6 +4419,8 @@
         </w:rPr>
         <w:t xml:space="preserve"> </w:t>
       </w:r>
+      <w:proofErr w:type="spellStart"/>
+      <w:proofErr w:type="gramStart"/>
       <w:r>
         <w:rPr>
           <w:rFonts w:ascii="Menlo" w:hAnsi="Menlo" w:cs="Menlo"/>
@@ -3833,6 +4441,8 @@
         </w:rPr>
         <w:t>:api</w:t>
       </w:r>
+      <w:proofErr w:type="spellEnd"/>
+      <w:proofErr w:type="gramEnd"/>
     </w:p>
     <w:p>
       <w:pPr>
@@ -3862,6 +4472,8 @@
         </w:rPr>
         <w:t xml:space="preserve">                  </w:t>
       </w:r>
+      <w:proofErr w:type="spellStart"/>
+      <w:proofErr w:type="gramStart"/>
       <w:r>
         <w:rPr>
           <w:rFonts w:ascii="Menlo" w:hAnsi="Menlo" w:cs="Menlo"/>
@@ -3882,6 +4494,8 @@
         </w:rPr>
         <w:t>:params</w:t>
       </w:r>
+      <w:proofErr w:type="spellEnd"/>
+      <w:proofErr w:type="gramEnd"/>
     </w:p>
     <w:p>
       <w:pPr>
@@ -3941,6 +4555,7 @@
         </w:rPr>
         <w:t>:^(</w:t>
       </w:r>
+      <w:proofErr w:type="spellStart"/>
       <w:r>
         <w:rPr>
           <w:rFonts w:ascii="Menlo" w:hAnsi="Menlo" w:cs="Menlo"/>
@@ -3951,15 +4566,38 @@
         </w:rPr>
         <w:t>NSDictionary</w:t>
       </w:r>
-      <w:r>
-        <w:rPr>
-          <w:rFonts w:ascii="Menlo" w:hAnsi="Menlo" w:cs="Menlo"/>
-          <w:color w:val="000000"/>
-          <w:kern w:val="0"/>
-          <w:sz w:val="22"/>
-          <w:szCs w:val="22"/>
-        </w:rPr>
-        <w:t xml:space="preserve"> *responseObject) {</w:t>
+      <w:proofErr w:type="spellEnd"/>
+      <w:r>
+        <w:rPr>
+          <w:rFonts w:ascii="Menlo" w:hAnsi="Menlo" w:cs="Menlo"/>
+          <w:color w:val="000000"/>
+          <w:kern w:val="0"/>
+          <w:sz w:val="22"/>
+          <w:szCs w:val="22"/>
+        </w:rPr>
+        <w:t xml:space="preserve"> *</w:t>
+      </w:r>
+      <w:proofErr w:type="spellStart"/>
+      <w:r>
+        <w:rPr>
+          <w:rFonts w:ascii="Menlo" w:hAnsi="Menlo" w:cs="Menlo"/>
+          <w:color w:val="000000"/>
+          <w:kern w:val="0"/>
+          <w:sz w:val="22"/>
+          <w:szCs w:val="22"/>
+        </w:rPr>
+        <w:t>responseObject</w:t>
+      </w:r>
+      <w:proofErr w:type="spellEnd"/>
+      <w:r>
+        <w:rPr>
+          <w:rFonts w:ascii="Menlo" w:hAnsi="Menlo" w:cs="Menlo"/>
+          <w:color w:val="000000"/>
+          <w:kern w:val="0"/>
+          <w:sz w:val="22"/>
+          <w:szCs w:val="22"/>
+        </w:rPr>
+        <w:t>) {</w:t>
       </w:r>
     </w:p>
     <w:p>
@@ -3990,6 +4628,8 @@
         </w:rPr>
         <w:t xml:space="preserve">                    </w:t>
       </w:r>
+      <w:proofErr w:type="spellStart"/>
+      <w:proofErr w:type="gramStart"/>
       <w:r>
         <w:rPr>
           <w:rFonts w:ascii="Menlo" w:hAnsi="Menlo" w:cs="Menlo"/>
@@ -4000,6 +4640,7 @@
         </w:rPr>
         <w:t>NSLog</w:t>
       </w:r>
+      <w:proofErr w:type="spellEnd"/>
       <w:r>
         <w:rPr>
           <w:rFonts w:ascii="Menlo" w:hAnsi="Menlo" w:cs="Menlo"/>
@@ -4010,6 +4651,7 @@
         </w:rPr>
         <w:t>(</w:t>
       </w:r>
+      <w:proofErr w:type="gramEnd"/>
       <w:r>
         <w:rPr>
           <w:rFonts w:ascii="Menlo" w:hAnsi="Menlo" w:cs="Menlo"/>
@@ -4028,7 +4670,29 @@
           <w:sz w:val="22"/>
           <w:szCs w:val="22"/>
         </w:rPr>
-        <w:t>, responseObject);</w:t>
+        <w:t xml:space="preserve">, </w:t>
+      </w:r>
+      <w:proofErr w:type="spellStart"/>
+      <w:r>
+        <w:rPr>
+          <w:rFonts w:ascii="Menlo" w:hAnsi="Menlo" w:cs="Menlo"/>
+          <w:color w:val="000000"/>
+          <w:kern w:val="0"/>
+          <w:sz w:val="22"/>
+          <w:szCs w:val="22"/>
+        </w:rPr>
+        <w:t>responseObject</w:t>
+      </w:r>
+      <w:proofErr w:type="spellEnd"/>
+      <w:r>
+        <w:rPr>
+          <w:rFonts w:ascii="Menlo" w:hAnsi="Menlo" w:cs="Menlo"/>
+          <w:color w:val="000000"/>
+          <w:kern w:val="0"/>
+          <w:sz w:val="22"/>
+          <w:szCs w:val="22"/>
+        </w:rPr>
+        <w:t>);</w:t>
       </w:r>
     </w:p>
     <w:p>
@@ -4099,6 +4763,7 @@
         </w:rPr>
         <w:t>:^(</w:t>
       </w:r>
+      <w:proofErr w:type="spellStart"/>
       <w:r>
         <w:rPr>
           <w:rFonts w:ascii="Menlo" w:hAnsi="Menlo" w:cs="Menlo"/>
@@ -4109,6 +4774,7 @@
         </w:rPr>
         <w:t>NSError</w:t>
       </w:r>
+      <w:proofErr w:type="spellEnd"/>
       <w:r>
         <w:rPr>
           <w:rFonts w:ascii="Menlo" w:hAnsi="Menlo" w:cs="Menlo"/>
@@ -4148,6 +4814,8 @@
         </w:rPr>
         <w:t xml:space="preserve">                    </w:t>
       </w:r>
+      <w:proofErr w:type="spellStart"/>
+      <w:proofErr w:type="gramStart"/>
       <w:r>
         <w:rPr>
           <w:rFonts w:ascii="Menlo" w:hAnsi="Menlo" w:cs="Menlo"/>
@@ -4158,6 +4826,7 @@
         </w:rPr>
         <w:t>NSLog</w:t>
       </w:r>
+      <w:proofErr w:type="spellEnd"/>
       <w:r>
         <w:rPr>
           <w:rFonts w:ascii="Menlo" w:hAnsi="Menlo" w:cs="Menlo"/>
@@ -4168,6 +4837,7 @@
         </w:rPr>
         <w:t>(</w:t>
       </w:r>
+      <w:proofErr w:type="gramEnd"/>
       <w:r>
         <w:rPr>
           <w:rFonts w:ascii="Menlo" w:hAnsi="Menlo" w:cs="Menlo"/>
@@ -4186,7 +4856,18 @@
           <w:sz w:val="22"/>
           <w:szCs w:val="22"/>
         </w:rPr>
-        <w:t>, error.</w:t>
+        <w:t xml:space="preserve">, </w:t>
+      </w:r>
+      <w:proofErr w:type="spellStart"/>
+      <w:r>
+        <w:rPr>
+          <w:rFonts w:ascii="Menlo" w:hAnsi="Menlo" w:cs="Menlo"/>
+          <w:color w:val="000000"/>
+          <w:kern w:val="0"/>
+          <w:sz w:val="22"/>
+          <w:szCs w:val="22"/>
+        </w:rPr>
+        <w:t>error.</w:t>
       </w:r>
       <w:r>
         <w:rPr>
@@ -4198,6 +4879,7 @@
         </w:rPr>
         <w:t>localizedDescription</w:t>
       </w:r>
+      <w:proofErr w:type="spellEnd"/>
       <w:r>
         <w:rPr>
           <w:rFonts w:ascii="Menlo" w:hAnsi="Menlo" w:cs="Menlo"/>
@@ -4271,7 +4953,13 @@
           <w:sz w:val="32"/>
           <w:szCs w:val="32"/>
         </w:rPr>
-        <w:instrText xml:space="preserve"> HYPERLINK "CallUtilCode.m" </w:instrText>
+        <w:instrText>HYPERLINK "../BaseProjectTests/BPDBTests.m"</w:instrText>
+      </w:r>
+      <w:r>
+        <w:rPr>
+          <w:sz w:val="32"/>
+          <w:szCs w:val="32"/>
+        </w:rPr>
       </w:r>
       <w:r>
         <w:rPr>
@@ -4313,6 +5001,8 @@
         </w:rPr>
         <w:t>：</w:t>
       </w:r>
+      <w:bookmarkStart w:id="0" w:name="_GoBack"/>
+      <w:bookmarkEnd w:id="0"/>
     </w:p>
     <w:p>
       <w:pPr>
@@ -4339,6 +5029,7 @@
         </w:rPr>
         <w:fldChar w:fldCharType="end"/>
       </w:r>
+      <w:proofErr w:type="spellStart"/>
       <w:r>
         <w:rPr>
           <w:rFonts w:ascii="Menlo" w:hAnsi="Menlo" w:cs="Menlo"/>
@@ -4349,6 +5040,7 @@
         </w:rPr>
         <w:t>NSString</w:t>
       </w:r>
+      <w:proofErr w:type="spellEnd"/>
       <w:r>
         <w:rPr>
           <w:rFonts w:ascii="Menlo" w:hAnsi="Menlo" w:cs="Menlo"/>
@@ -4486,6 +5178,8 @@
         </w:rPr>
         <w:t xml:space="preserve"> </w:t>
       </w:r>
+      <w:proofErr w:type="spellStart"/>
+      <w:proofErr w:type="gramStart"/>
       <w:r>
         <w:rPr>
           <w:rFonts w:ascii="Menlo" w:hAnsi="Menlo" w:cs="Menlo"/>
@@ -4504,7 +5198,19 @@
           <w:sz w:val="22"/>
           <w:szCs w:val="22"/>
         </w:rPr>
-        <w:t>:tableName];</w:t>
+        <w:t>:tableName</w:t>
+      </w:r>
+      <w:proofErr w:type="spellEnd"/>
+      <w:proofErr w:type="gramEnd"/>
+      <w:r>
+        <w:rPr>
+          <w:rFonts w:ascii="Menlo" w:hAnsi="Menlo" w:cs="Menlo"/>
+          <w:color w:val="000000"/>
+          <w:kern w:val="0"/>
+          <w:sz w:val="22"/>
+          <w:szCs w:val="22"/>
+        </w:rPr>
+        <w:t>];</w:t>
       </w:r>
     </w:p>
     <w:p>
@@ -4544,6 +5250,7 @@
           <w:szCs w:val="22"/>
         </w:rPr>
       </w:pPr>
+      <w:proofErr w:type="spellStart"/>
       <w:r>
         <w:rPr>
           <w:rFonts w:ascii="Menlo" w:hAnsi="Menlo" w:cs="Menlo"/>
@@ -4554,16 +5261,40 @@
         </w:rPr>
         <w:t>UserModel</w:t>
       </w:r>
-      <w:r>
-        <w:rPr>
-          <w:rFonts w:ascii="Menlo" w:hAnsi="Menlo" w:cs="Menlo"/>
-          <w:color w:val="000000"/>
-          <w:kern w:val="0"/>
-          <w:sz w:val="22"/>
-          <w:szCs w:val="22"/>
-        </w:rPr>
-        <w:t xml:space="preserve"> *userModel = [[</w:t>
-      </w:r>
+      <w:proofErr w:type="spellEnd"/>
+      <w:r>
+        <w:rPr>
+          <w:rFonts w:ascii="Menlo" w:hAnsi="Menlo" w:cs="Menlo"/>
+          <w:color w:val="000000"/>
+          <w:kern w:val="0"/>
+          <w:sz w:val="22"/>
+          <w:szCs w:val="22"/>
+        </w:rPr>
+        <w:t xml:space="preserve"> *</w:t>
+      </w:r>
+      <w:proofErr w:type="spellStart"/>
+      <w:r>
+        <w:rPr>
+          <w:rFonts w:ascii="Menlo" w:hAnsi="Menlo" w:cs="Menlo"/>
+          <w:color w:val="000000"/>
+          <w:kern w:val="0"/>
+          <w:sz w:val="22"/>
+          <w:szCs w:val="22"/>
+        </w:rPr>
+        <w:t>userModel</w:t>
+      </w:r>
+      <w:proofErr w:type="spellEnd"/>
+      <w:r>
+        <w:rPr>
+          <w:rFonts w:ascii="Menlo" w:hAnsi="Menlo" w:cs="Menlo"/>
+          <w:color w:val="000000"/>
+          <w:kern w:val="0"/>
+          <w:sz w:val="22"/>
+          <w:szCs w:val="22"/>
+        </w:rPr>
+        <w:t xml:space="preserve"> = [[</w:t>
+      </w:r>
+      <w:proofErr w:type="spellStart"/>
       <w:r>
         <w:rPr>
           <w:rFonts w:ascii="Menlo" w:hAnsi="Menlo" w:cs="Menlo"/>
@@ -4574,6 +5305,7 @@
         </w:rPr>
         <w:t>UserModel</w:t>
       </w:r>
+      <w:proofErr w:type="spellEnd"/>
       <w:r>
         <w:rPr>
           <w:rFonts w:ascii="Menlo" w:hAnsi="Menlo" w:cs="Menlo"/>
@@ -4584,6 +5316,7 @@
         </w:rPr>
         <w:t xml:space="preserve"> </w:t>
       </w:r>
+      <w:proofErr w:type="spellStart"/>
       <w:r>
         <w:rPr>
           <w:rFonts w:ascii="Menlo" w:hAnsi="Menlo" w:cs="Menlo"/>
@@ -4594,6 +5327,7 @@
         </w:rPr>
         <w:t>alloc</w:t>
       </w:r>
+      <w:proofErr w:type="spellEnd"/>
       <w:r>
         <w:rPr>
           <w:rFonts w:ascii="Menlo" w:hAnsi="Menlo" w:cs="Menlo"/>
@@ -4604,6 +5338,7 @@
         </w:rPr>
         <w:t xml:space="preserve">] </w:t>
       </w:r>
+      <w:proofErr w:type="spellStart"/>
       <w:r>
         <w:rPr>
           <w:rFonts w:ascii="Menlo" w:hAnsi="Menlo" w:cs="Menlo"/>
@@ -4614,6 +5349,7 @@
         </w:rPr>
         <w:t>init</w:t>
       </w:r>
+      <w:proofErr w:type="spellEnd"/>
       <w:r>
         <w:rPr>
           <w:rFonts w:ascii="Menlo" w:hAnsi="Menlo" w:cs="Menlo"/>
@@ -4643,6 +5379,7 @@
           <w:szCs w:val="22"/>
         </w:rPr>
       </w:pPr>
+      <w:proofErr w:type="spellStart"/>
       <w:r>
         <w:rPr>
           <w:rFonts w:ascii="Menlo" w:hAnsi="Menlo" w:cs="Menlo"/>
@@ -4663,6 +5400,7 @@
         </w:rPr>
         <w:t>m_id</w:t>
       </w:r>
+      <w:proofErr w:type="spellEnd"/>
       <w:r>
         <w:rPr>
           <w:rFonts w:ascii="Menlo" w:hAnsi="Menlo" w:cs="Menlo"/>
@@ -4938,6 +5676,8 @@
         </w:rPr>
         <w:t xml:space="preserve"> </w:t>
       </w:r>
+      <w:proofErr w:type="spellStart"/>
+      <w:proofErr w:type="gramStart"/>
       <w:r>
         <w:rPr>
           <w:rFonts w:ascii="Menlo" w:hAnsi="Menlo" w:cs="Menlo"/>
@@ -4956,8 +5696,21 @@
           <w:sz w:val="22"/>
           <w:szCs w:val="22"/>
         </w:rPr>
-        <w:t xml:space="preserve">:userModel </w:t>
-      </w:r>
+        <w:t>:userModel</w:t>
+      </w:r>
+      <w:proofErr w:type="spellEnd"/>
+      <w:proofErr w:type="gramEnd"/>
+      <w:r>
+        <w:rPr>
+          <w:rFonts w:ascii="Menlo" w:hAnsi="Menlo" w:cs="Menlo"/>
+          <w:color w:val="000000"/>
+          <w:kern w:val="0"/>
+          <w:sz w:val="22"/>
+          <w:szCs w:val="22"/>
+        </w:rPr>
+        <w:t xml:space="preserve"> </w:t>
+      </w:r>
+      <w:proofErr w:type="spellStart"/>
       <w:r>
         <w:rPr>
           <w:rFonts w:ascii="Menlo" w:hAnsi="Menlo" w:cs="Menlo"/>
@@ -4976,7 +5729,18 @@
           <w:sz w:val="22"/>
           <w:szCs w:val="22"/>
         </w:rPr>
-        <w:t>:tableName];</w:t>
+        <w:t>:tableName</w:t>
+      </w:r>
+      <w:proofErr w:type="spellEnd"/>
+      <w:r>
+        <w:rPr>
+          <w:rFonts w:ascii="Menlo" w:hAnsi="Menlo" w:cs="Menlo"/>
+          <w:color w:val="000000"/>
+          <w:kern w:val="0"/>
+          <w:sz w:val="22"/>
+          <w:szCs w:val="22"/>
+        </w:rPr>
+        <w:t>];</w:t>
       </w:r>
     </w:p>
     <w:p>
@@ -5055,6 +5819,7 @@
           <w:szCs w:val="22"/>
         </w:rPr>
       </w:pPr>
+      <w:proofErr w:type="spellStart"/>
       <w:r>
         <w:rPr>
           <w:rFonts w:ascii="Menlo" w:hAnsi="Menlo" w:cs="Menlo"/>
@@ -5065,15 +5830,38 @@
         </w:rPr>
         <w:t>UserModel</w:t>
       </w:r>
-      <w:r>
-        <w:rPr>
-          <w:rFonts w:ascii="Menlo" w:hAnsi="Menlo" w:cs="Menlo"/>
-          <w:color w:val="000000"/>
-          <w:kern w:val="0"/>
-          <w:sz w:val="22"/>
-          <w:szCs w:val="22"/>
-        </w:rPr>
-        <w:t xml:space="preserve"> *curUserModel = [</w:t>
+      <w:proofErr w:type="spellEnd"/>
+      <w:r>
+        <w:rPr>
+          <w:rFonts w:ascii="Menlo" w:hAnsi="Menlo" w:cs="Menlo"/>
+          <w:color w:val="000000"/>
+          <w:kern w:val="0"/>
+          <w:sz w:val="22"/>
+          <w:szCs w:val="22"/>
+        </w:rPr>
+        <w:t xml:space="preserve"> *</w:t>
+      </w:r>
+      <w:proofErr w:type="spellStart"/>
+      <w:r>
+        <w:rPr>
+          <w:rFonts w:ascii="Menlo" w:hAnsi="Menlo" w:cs="Menlo"/>
+          <w:color w:val="000000"/>
+          <w:kern w:val="0"/>
+          <w:sz w:val="22"/>
+          <w:szCs w:val="22"/>
+        </w:rPr>
+        <w:t>curUserModel</w:t>
+      </w:r>
+      <w:proofErr w:type="spellEnd"/>
+      <w:r>
+        <w:rPr>
+          <w:rFonts w:ascii="Menlo" w:hAnsi="Menlo" w:cs="Menlo"/>
+          <w:color w:val="000000"/>
+          <w:kern w:val="0"/>
+          <w:sz w:val="22"/>
+          <w:szCs w:val="22"/>
+        </w:rPr>
+        <w:t xml:space="preserve"> = [</w:t>
       </w:r>
       <w:r>
         <w:rPr>
@@ -5095,6 +5883,8 @@
         </w:rPr>
         <w:t xml:space="preserve"> </w:t>
       </w:r>
+      <w:proofErr w:type="spellStart"/>
+      <w:proofErr w:type="gramStart"/>
       <w:r>
         <w:rPr>
           <w:rFonts w:ascii="Menlo" w:hAnsi="Menlo" w:cs="Menlo"/>
@@ -5105,6 +5895,7 @@
         </w:rPr>
         <w:t>queryModelById</w:t>
       </w:r>
+      <w:proofErr w:type="spellEnd"/>
       <w:r>
         <w:rPr>
           <w:rFonts w:ascii="Menlo" w:hAnsi="Menlo" w:cs="Menlo"/>
@@ -5123,7 +5914,18 @@
           <w:sz w:val="22"/>
           <w:szCs w:val="22"/>
         </w:rPr>
-        <w:t>@"1"</w:t>
+        <w:t>@</w:t>
+      </w:r>
+      <w:proofErr w:type="gramEnd"/>
+      <w:r>
+        <w:rPr>
+          <w:rFonts w:ascii="Menlo" w:hAnsi="Menlo" w:cs="Menlo"/>
+          <w:color w:val="C41A16"/>
+          <w:kern w:val="0"/>
+          <w:sz w:val="22"/>
+          <w:szCs w:val="22"/>
+        </w:rPr>
+        <w:t>"1"</w:t>
       </w:r>
       <w:r>
         <w:rPr>
@@ -5135,6 +5937,7 @@
         </w:rPr>
         <w:t xml:space="preserve"> </w:t>
       </w:r>
+      <w:proofErr w:type="spellStart"/>
       <w:r>
         <w:rPr>
           <w:rFonts w:ascii="Menlo" w:hAnsi="Menlo" w:cs="Menlo"/>
@@ -5185,6 +5988,7 @@
         </w:rPr>
         <w:t>class</w:t>
       </w:r>
+      <w:proofErr w:type="spellEnd"/>
       <w:r>
         <w:rPr>
           <w:rFonts w:ascii="Menlo" w:hAnsi="Menlo" w:cs="Menlo"/>
@@ -5195,6 +5999,7 @@
         </w:rPr>
         <w:t xml:space="preserve"> </w:t>
       </w:r>
+      <w:proofErr w:type="spellStart"/>
       <w:r>
         <w:rPr>
           <w:rFonts w:ascii="Menlo" w:hAnsi="Menlo" w:cs="Menlo"/>
@@ -5213,7 +6018,18 @@
           <w:sz w:val="22"/>
           <w:szCs w:val="22"/>
         </w:rPr>
-        <w:t>:tableName];</w:t>
+        <w:t>:tableName</w:t>
+      </w:r>
+      <w:proofErr w:type="spellEnd"/>
+      <w:r>
+        <w:rPr>
+          <w:rFonts w:ascii="Menlo" w:hAnsi="Menlo" w:cs="Menlo"/>
+          <w:color w:val="000000"/>
+          <w:kern w:val="0"/>
+          <w:sz w:val="22"/>
+          <w:szCs w:val="22"/>
+        </w:rPr>
+        <w:t>];</w:t>
       </w:r>
     </w:p>
     <w:p>
@@ -5253,6 +6069,8 @@
           <w:szCs w:val="22"/>
         </w:rPr>
       </w:pPr>
+      <w:proofErr w:type="spellStart"/>
+      <w:proofErr w:type="gramStart"/>
       <w:r>
         <w:rPr>
           <w:rFonts w:ascii="Menlo" w:hAnsi="Menlo" w:cs="Menlo"/>
@@ -5263,6 +6081,7 @@
         </w:rPr>
         <w:t>NSLog</w:t>
       </w:r>
+      <w:proofErr w:type="spellEnd"/>
       <w:r>
         <w:rPr>
           <w:rFonts w:ascii="Menlo" w:hAnsi="Menlo" w:cs="Menlo"/>
@@ -5273,6 +6092,7 @@
         </w:rPr>
         <w:t>(</w:t>
       </w:r>
+      <w:proofErr w:type="gramEnd"/>
       <w:r>
         <w:rPr>
           <w:rFonts w:ascii="Menlo" w:hAnsi="Menlo" w:cs="Menlo"/>
@@ -5281,17 +6101,94 @@
           <w:sz w:val="22"/>
           <w:szCs w:val="22"/>
         </w:rPr>
-        <w:t>@"userId: %@, userName: %@, userPhone: %@"</w:t>
-      </w:r>
-      <w:r>
-        <w:rPr>
-          <w:rFonts w:ascii="Menlo" w:hAnsi="Menlo" w:cs="Menlo"/>
-          <w:color w:val="000000"/>
-          <w:kern w:val="0"/>
-          <w:sz w:val="22"/>
-          <w:szCs w:val="22"/>
-        </w:rPr>
-        <w:t>, curUserModel.</w:t>
+        <w:t>@"</w:t>
+      </w:r>
+      <w:proofErr w:type="spellStart"/>
+      <w:r>
+        <w:rPr>
+          <w:rFonts w:ascii="Menlo" w:hAnsi="Menlo" w:cs="Menlo"/>
+          <w:color w:val="C41A16"/>
+          <w:kern w:val="0"/>
+          <w:sz w:val="22"/>
+          <w:szCs w:val="22"/>
+        </w:rPr>
+        <w:t>userId</w:t>
+      </w:r>
+      <w:proofErr w:type="spellEnd"/>
+      <w:r>
+        <w:rPr>
+          <w:rFonts w:ascii="Menlo" w:hAnsi="Menlo" w:cs="Menlo"/>
+          <w:color w:val="C41A16"/>
+          <w:kern w:val="0"/>
+          <w:sz w:val="22"/>
+          <w:szCs w:val="22"/>
+        </w:rPr>
+        <w:t xml:space="preserve">: %@, </w:t>
+      </w:r>
+      <w:proofErr w:type="spellStart"/>
+      <w:r>
+        <w:rPr>
+          <w:rFonts w:ascii="Menlo" w:hAnsi="Menlo" w:cs="Menlo"/>
+          <w:color w:val="C41A16"/>
+          <w:kern w:val="0"/>
+          <w:sz w:val="22"/>
+          <w:szCs w:val="22"/>
+        </w:rPr>
+        <w:t>userName</w:t>
+      </w:r>
+      <w:proofErr w:type="spellEnd"/>
+      <w:r>
+        <w:rPr>
+          <w:rFonts w:ascii="Menlo" w:hAnsi="Menlo" w:cs="Menlo"/>
+          <w:color w:val="C41A16"/>
+          <w:kern w:val="0"/>
+          <w:sz w:val="22"/>
+          <w:szCs w:val="22"/>
+        </w:rPr>
+        <w:t xml:space="preserve">: %@, </w:t>
+      </w:r>
+      <w:proofErr w:type="spellStart"/>
+      <w:r>
+        <w:rPr>
+          <w:rFonts w:ascii="Menlo" w:hAnsi="Menlo" w:cs="Menlo"/>
+          <w:color w:val="C41A16"/>
+          <w:kern w:val="0"/>
+          <w:sz w:val="22"/>
+          <w:szCs w:val="22"/>
+        </w:rPr>
+        <w:t>userPhone</w:t>
+      </w:r>
+      <w:proofErr w:type="spellEnd"/>
+      <w:r>
+        <w:rPr>
+          <w:rFonts w:ascii="Menlo" w:hAnsi="Menlo" w:cs="Menlo"/>
+          <w:color w:val="C41A16"/>
+          <w:kern w:val="0"/>
+          <w:sz w:val="22"/>
+          <w:szCs w:val="22"/>
+        </w:rPr>
+        <w:t>: %@"</w:t>
+      </w:r>
+      <w:r>
+        <w:rPr>
+          <w:rFonts w:ascii="Menlo" w:hAnsi="Menlo" w:cs="Menlo"/>
+          <w:color w:val="000000"/>
+          <w:kern w:val="0"/>
+          <w:sz w:val="22"/>
+          <w:szCs w:val="22"/>
+        </w:rPr>
+        <w:t xml:space="preserve">, </w:t>
+      </w:r>
+      <w:proofErr w:type="spellStart"/>
+      <w:r>
+        <w:rPr>
+          <w:rFonts w:ascii="Menlo" w:hAnsi="Menlo" w:cs="Menlo"/>
+          <w:color w:val="000000"/>
+          <w:kern w:val="0"/>
+          <w:sz w:val="22"/>
+          <w:szCs w:val="22"/>
+        </w:rPr>
+        <w:t>curUserModel.</w:t>
       </w:r>
       <w:r>
         <w:rPr>
@@ -5303,6 +6200,7 @@
         </w:rPr>
         <w:t>m_id</w:t>
       </w:r>
+      <w:proofErr w:type="spellEnd"/>
       <w:r>
         <w:rPr>
           <w:rFonts w:ascii="Menlo" w:hAnsi="Menlo" w:cs="Menlo"/>
@@ -5452,6 +6350,8 @@
         </w:rPr>
         <w:t xml:space="preserve"> </w:t>
       </w:r>
+      <w:proofErr w:type="spellStart"/>
+      <w:proofErr w:type="gramStart"/>
       <w:r>
         <w:rPr>
           <w:rFonts w:ascii="Menlo" w:hAnsi="Menlo" w:cs="Menlo"/>
@@ -5462,6 +6362,7 @@
         </w:rPr>
         <w:t>deleteModelById</w:t>
       </w:r>
+      <w:proofErr w:type="spellEnd"/>
       <w:r>
         <w:rPr>
           <w:rFonts w:ascii="Menlo" w:hAnsi="Menlo" w:cs="Menlo"/>
@@ -5480,7 +6381,18 @@
           <w:sz w:val="22"/>
           <w:szCs w:val="22"/>
         </w:rPr>
-        <w:t>@"1"</w:t>
+        <w:t>@</w:t>
+      </w:r>
+      <w:proofErr w:type="gramEnd"/>
+      <w:r>
+        <w:rPr>
+          <w:rFonts w:ascii="Menlo" w:hAnsi="Menlo" w:cs="Menlo"/>
+          <w:color w:val="C41A16"/>
+          <w:kern w:val="0"/>
+          <w:sz w:val="22"/>
+          <w:szCs w:val="22"/>
+        </w:rPr>
+        <w:t>"1"</w:t>
       </w:r>
       <w:r>
         <w:rPr>
@@ -5492,6 +6404,7 @@
         </w:rPr>
         <w:t xml:space="preserve"> </w:t>
       </w:r>
+      <w:proofErr w:type="spellStart"/>
       <w:r>
         <w:rPr>
           <w:rFonts w:ascii="Menlo" w:hAnsi="Menlo" w:cs="Menlo"/>
@@ -5510,7 +6423,18 @@
           <w:sz w:val="22"/>
           <w:szCs w:val="22"/>
         </w:rPr>
-        <w:t>:tableName];</w:t>
+        <w:t>:tableName</w:t>
+      </w:r>
+      <w:proofErr w:type="spellEnd"/>
+      <w:r>
+        <w:rPr>
+          <w:rFonts w:ascii="Menlo" w:hAnsi="Menlo" w:cs="Menlo"/>
+          <w:color w:val="000000"/>
+          <w:kern w:val="0"/>
+          <w:sz w:val="22"/>
+          <w:szCs w:val="22"/>
+        </w:rPr>
+        <w:t>];</w:t>
       </w:r>
     </w:p>
     <w:p>
@@ -5622,6 +6546,7 @@
           <w:szCs w:val="32"/>
         </w:rPr>
       </w:pPr>
+      <w:proofErr w:type="spellStart"/>
       <w:r>
         <w:rPr>
           <w:sz w:val="32"/>
@@ -5637,6 +6562,7 @@
         </w:rPr>
         <w:t>it</w:t>
       </w:r>
+      <w:proofErr w:type="spellEnd"/>
       <w:r>
         <w:rPr>
           <w:sz w:val="32"/>
@@ -5665,6 +6591,7 @@
         </w:rPr>
         <w:t>、</w:t>
       </w:r>
+      <w:proofErr w:type="spellStart"/>
       <w:r>
         <w:rPr>
           <w:sz w:val="32"/>
@@ -5672,6 +6599,7 @@
         </w:rPr>
         <w:t>Github</w:t>
       </w:r>
+      <w:proofErr w:type="spellEnd"/>
       <w:r>
         <w:rPr>
           <w:rFonts w:hint="eastAsia"/>
@@ -5680,6 +6608,7 @@
         </w:rPr>
         <w:t>[</w:t>
       </w:r>
+      <w:proofErr w:type="spellStart"/>
       <w:r>
         <w:rPr>
           <w:sz w:val="32"/>
@@ -5702,6 +6631,7 @@
         </w:rPr>
         <w:t>@OSC</w:t>
       </w:r>
+      <w:proofErr w:type="spellEnd"/>
       <w:r>
         <w:rPr>
           <w:sz w:val="32"/>
@@ -5716,6 +6646,7 @@
         </w:rPr>
         <w:t>、</w:t>
       </w:r>
+      <w:proofErr w:type="spellStart"/>
       <w:r>
         <w:rPr>
           <w:sz w:val="32"/>
@@ -5738,6 +6669,7 @@
         </w:rPr>
         <w:t>coaPods</w:t>
       </w:r>
+      <w:proofErr w:type="spellEnd"/>
       <w:r>
         <w:rPr>
           <w:rFonts w:hint="eastAsia"/>
@@ -5746,6 +6678,7 @@
         </w:rPr>
         <w:t>、</w:t>
       </w:r>
+      <w:proofErr w:type="spellStart"/>
       <w:r>
         <w:rPr>
           <w:sz w:val="32"/>
@@ -5768,6 +6701,7 @@
         </w:rPr>
         <w:t>Tree</w:t>
       </w:r>
+      <w:proofErr w:type="spellEnd"/>
     </w:p>
     <w:p>
       <w:pPr>
@@ -6107,6 +7041,7 @@
         </w:rPr>
         <w:t>要提交</w:t>
       </w:r>
+      <w:proofErr w:type="spellStart"/>
       <w:r>
         <w:rPr>
           <w:rFonts w:ascii="Menlo" w:hAnsi="Menlo" w:cs="Menlo"/>
@@ -6137,6 +7072,7 @@
         </w:rPr>
         <w:t>coaPods</w:t>
       </w:r>
+      <w:proofErr w:type="spellEnd"/>
       <w:r>
         <w:rPr>
           <w:rFonts w:ascii="Menlo" w:hAnsi="Menlo" w:cs="Menlo" w:hint="eastAsia"/>
@@ -6177,6 +7113,7 @@
         </w:rPr>
         <w:t>提交</w:t>
       </w:r>
+      <w:proofErr w:type="spellStart"/>
       <w:r>
         <w:rPr>
           <w:rFonts w:ascii="Menlo" w:hAnsi="Menlo" w:cs="Menlo"/>
@@ -6207,6 +7144,7 @@
         </w:rPr>
         <w:t>file</w:t>
       </w:r>
+      <w:proofErr w:type="spellEnd"/>
       <w:r>
         <w:rPr>
           <w:rFonts w:ascii="Menlo" w:hAnsi="Menlo" w:cs="Menlo"/>
@@ -6276,8 +7214,6 @@
         </w:rPr>
         <w:t>3</w:t>
       </w:r>
-      <w:bookmarkStart w:id="0" w:name="_GoBack"/>
-      <w:bookmarkEnd w:id="0"/>
       <w:r>
         <w:rPr>
           <w:rFonts w:hint="eastAsia"/>
@@ -6598,6 +7534,7 @@
         </w:rPr>
         <w:t>复制</w:t>
       </w:r>
+      <w:proofErr w:type="spellStart"/>
       <w:r>
         <w:rPr>
           <w:sz w:val="32"/>
@@ -6620,6 +7557,7 @@
         </w:rPr>
         <w:t>Project</w:t>
       </w:r>
+      <w:proofErr w:type="spellEnd"/>
       <w:r>
         <w:rPr>
           <w:sz w:val="32"/>
@@ -6713,13 +7651,31 @@
         </w:rPr>
         <w:t>修改</w:t>
       </w:r>
+      <w:proofErr w:type="spellStart"/>
       <w:r>
         <w:rPr>
           <w:sz w:val="30"/>
           <w:szCs w:val="30"/>
         </w:rPr>
-        <w:t>InfoPlist.strings-&gt;CFBundleDisplayName</w:t>
-      </w:r>
+        <w:t>InfoPlist.strings</w:t>
+      </w:r>
+      <w:proofErr w:type="spellEnd"/>
+      <w:r>
+        <w:rPr>
+          <w:sz w:val="30"/>
+          <w:szCs w:val="30"/>
+        </w:rPr>
+        <w:t>-&gt;</w:t>
+      </w:r>
+      <w:proofErr w:type="spellStart"/>
+      <w:r>
+        <w:rPr>
+          <w:sz w:val="30"/>
+          <w:szCs w:val="30"/>
+        </w:rPr>
+        <w:t>CFBundleDisplayName</w:t>
+      </w:r>
+      <w:proofErr w:type="spellEnd"/>
       <w:r>
         <w:rPr>
           <w:rFonts w:ascii="Menlo" w:hAnsi="Menlo" w:cs="Menlo"/>
@@ -7799,7 +8755,7 @@
 </file>
 
 <file path=customXml/itemProps1.xml><?xml version="1.0" encoding="utf-8"?>
-<ds:datastoreItem xmlns:ds="http://schemas.openxmlformats.org/officeDocument/2006/customXml" ds:itemID="{BD250D71-DA12-BF4A-A0C5-AE61D4C1C562}">
+<ds:datastoreItem xmlns:ds="http://schemas.openxmlformats.org/officeDocument/2006/customXml" ds:itemID="{4CE13151-9435-7448-BEF8-75452BF0CFB6}">
   <ds:schemaRefs>
     <ds:schemaRef ds:uri="http://schemas.openxmlformats.org/officeDocument/2006/bibliography"/>
   </ds:schemaRefs>

</xml_diff>